<commit_message>
update the code of data preprocessing so that work for large corpus
</commit_message>
<xml_diff>
--- a/hackthon approach idea frame.docx
+++ b/hackthon approach idea frame.docx
@@ -126,23 +126,7 @@
           <w:b/>
           <w:bCs/>
         </w:rPr>
-        <w:t xml:space="preserve">do not use the </w:t>
-      </w:r>
-      <w:proofErr w:type="spellStart"/>
-      <w:r>
-        <w:rPr>
-          <w:b/>
-          <w:bCs/>
-        </w:rPr>
-        <w:t>LangChain</w:t>
-      </w:r>
-      <w:proofErr w:type="spellEnd"/>
-      <w:r>
-        <w:rPr>
-          <w:b/>
-          <w:bCs/>
-        </w:rPr>
-        <w:t xml:space="preserve"> framework.</w:t>
+        <w:t>do not use the LangChain framework.</w:t>
       </w:r>
     </w:p>
     <w:p>
@@ -299,7 +283,6 @@
       </w:pPr>
     </w:p>
     <w:p>
-      <w:proofErr w:type="gramStart"/>
       <w:r>
         <w:t xml:space="preserve">  </w:t>
       </w:r>
@@ -310,29 +293,11 @@
         </w:rPr>
         <w:t>LLM</w:t>
       </w:r>
-      <w:proofErr w:type="gramEnd"/>
-      <w:r>
-        <w:t>: Open-source (</w:t>
-      </w:r>
-      <w:proofErr w:type="spellStart"/>
-      <w:r>
-        <w:t>LLaMA</w:t>
-      </w:r>
-      <w:proofErr w:type="spellEnd"/>
-      <w:r>
-        <w:t xml:space="preserve"> 3, Mistral, Phi-2, or </w:t>
-      </w:r>
-      <w:proofErr w:type="spellStart"/>
-      <w:r>
-        <w:t>Mixtral</w:t>
-      </w:r>
-      <w:proofErr w:type="spellEnd"/>
-      <w:r>
-        <w:t>)</w:t>
-      </w:r>
-    </w:p>
-    <w:p>
-      <w:proofErr w:type="gramStart"/>
+      <w:r>
+        <w:t>: Open-source (LLaMA 3, Mistral, Phi-2, or Mixtral)</w:t>
+      </w:r>
+    </w:p>
+    <w:p>
       <w:r>
         <w:t xml:space="preserve">  </w:t>
       </w:r>
@@ -343,21 +308,11 @@
         </w:rPr>
         <w:t>Backend</w:t>
       </w:r>
-      <w:proofErr w:type="gramEnd"/>
-      <w:r>
-        <w:t>: Python (</w:t>
-      </w:r>
-      <w:proofErr w:type="spellStart"/>
-      <w:r>
-        <w:t>FastAPI</w:t>
-      </w:r>
-      <w:proofErr w:type="spellEnd"/>
-      <w:r>
-        <w:t xml:space="preserve"> or Flask)</w:t>
-      </w:r>
-    </w:p>
-    <w:p>
-      <w:proofErr w:type="gramStart"/>
+      <w:r>
+        <w:t>: Python (FastAPI or Flask)</w:t>
+      </w:r>
+    </w:p>
+    <w:p>
       <w:r>
         <w:t xml:space="preserve">  </w:t>
       </w:r>
@@ -368,11 +323,9 @@
         </w:rPr>
         <w:t>Frontend</w:t>
       </w:r>
-      <w:proofErr w:type="gramEnd"/>
       <w:r>
         <w:t xml:space="preserve">: </w:t>
       </w:r>
-      <w:proofErr w:type="spellStart"/>
       <w:r>
         <w:rPr>
           <w:b/>
@@ -380,13 +333,11 @@
         </w:rPr>
         <w:t>Gradio</w:t>
       </w:r>
-      <w:proofErr w:type="spellEnd"/>
       <w:r>
         <w:t xml:space="preserve"> (simple and effective for a chat interface)</w:t>
       </w:r>
     </w:p>
     <w:p>
-      <w:proofErr w:type="gramStart"/>
       <w:r>
         <w:t xml:space="preserve">  </w:t>
       </w:r>
@@ -395,15 +346,7 @@
           <w:b/>
           <w:bCs/>
         </w:rPr>
-        <w:t>Vector</w:t>
-      </w:r>
-      <w:proofErr w:type="gramEnd"/>
-      <w:r>
-        <w:rPr>
-          <w:b/>
-          <w:bCs/>
-        </w:rPr>
-        <w:t xml:space="preserve"> Database</w:t>
+        <w:t>Vector Database</w:t>
       </w:r>
       <w:r>
         <w:t xml:space="preserve">: </w:t>
@@ -417,7 +360,6 @@
       </w:r>
     </w:p>
     <w:p>
-      <w:proofErr w:type="gramStart"/>
       <w:r>
         <w:t xml:space="preserve">  </w:t>
       </w:r>
@@ -428,7 +370,6 @@
         </w:rPr>
         <w:t>Storage</w:t>
       </w:r>
-      <w:proofErr w:type="gramEnd"/>
       <w:r>
         <w:t xml:space="preserve">: </w:t>
       </w:r>
@@ -441,7 +382,6 @@
       </w:r>
     </w:p>
     <w:p>
-      <w:proofErr w:type="gramStart"/>
       <w:r>
         <w:t xml:space="preserve">  </w:t>
       </w:r>
@@ -450,22 +390,13 @@
           <w:b/>
           <w:bCs/>
         </w:rPr>
-        <w:t>Retrieval</w:t>
-      </w:r>
-      <w:proofErr w:type="gramEnd"/>
-      <w:r>
-        <w:rPr>
-          <w:b/>
-          <w:bCs/>
-        </w:rPr>
-        <w:t xml:space="preserve"> Approach</w:t>
+        <w:t>Retrieval Approach</w:t>
       </w:r>
       <w:r>
         <w:t>: Hybrid (Dense + Sparse for better accuracy)</w:t>
       </w:r>
     </w:p>
     <w:p>
-      <w:proofErr w:type="gramStart"/>
       <w:r>
         <w:t xml:space="preserve">  </w:t>
       </w:r>
@@ -474,15 +405,7 @@
           <w:b/>
           <w:bCs/>
         </w:rPr>
-        <w:t>Processing</w:t>
-      </w:r>
-      <w:proofErr w:type="gramEnd"/>
-      <w:r>
-        <w:rPr>
-          <w:b/>
-          <w:bCs/>
-        </w:rPr>
-        <w:t xml:space="preserve"> Libraries</w:t>
+        <w:t>Processing Libraries</w:t>
       </w:r>
       <w:r>
         <w:t>:</w:t>
@@ -506,15 +429,7 @@
         <w:t>Text (PDF, DOCX, CSV)</w:t>
       </w:r>
       <w:r>
-        <w:t xml:space="preserve"> → </w:t>
-      </w:r>
-      <w:proofErr w:type="spellStart"/>
-      <w:r>
-        <w:t>PyMuPDF</w:t>
-      </w:r>
-      <w:proofErr w:type="spellEnd"/>
-      <w:r>
-        <w:t>, python-docx, pandas</w:t>
+        <w:t xml:space="preserve"> → PyMuPDF, python-docx, pandas</w:t>
       </w:r>
     </w:p>
     <w:p/>
@@ -563,23 +478,7 @@
           <w:b/>
           <w:bCs/>
         </w:rPr>
-        <w:t xml:space="preserve"> FEATURE 1: </w:t>
-      </w:r>
-      <w:proofErr w:type="spellStart"/>
-      <w:r>
-        <w:rPr>
-          <w:b/>
-          <w:bCs/>
-        </w:rPr>
-        <w:t>Gradio</w:t>
-      </w:r>
-      <w:proofErr w:type="spellEnd"/>
-      <w:r>
-        <w:rPr>
-          <w:b/>
-          <w:bCs/>
-        </w:rPr>
-        <w:t xml:space="preserve"> Chat UI</w:t>
+        <w:t xml:space="preserve"> FEATURE 1: Gradio Chat UI</w:t>
       </w:r>
     </w:p>
     <w:p>
@@ -1053,17 +952,8 @@
           <w:b/>
           <w:bCs/>
         </w:rPr>
-        <w:t xml:space="preserve">Steps </w:t>
-      </w:r>
-      <w:proofErr w:type="gramStart"/>
-      <w:r>
-        <w:rPr>
-          <w:b/>
-          <w:bCs/>
-        </w:rPr>
-        <w:t>1:-</w:t>
-      </w:r>
-      <w:proofErr w:type="gramEnd"/>
+        <w:t>Steps 1:-</w:t>
+      </w:r>
       <w:r>
         <w:rPr>
           <w:b/>
@@ -1073,87 +963,518 @@
       </w:r>
     </w:p>
     <w:p>
-      <w:pPr>
-        <w:rPr>
-          <w:b/>
-          <w:bCs/>
-        </w:rPr>
-      </w:pPr>
-    </w:p>
-    <w:p>
-      <w:r>
-        <w:t xml:space="preserve">-&gt;EXTRACT TEXT </w:t>
-      </w:r>
-    </w:p>
-    <w:p>
-      <w:r>
-        <w:t>-&gt;EXTRACT TABLES</w:t>
-      </w:r>
-    </w:p>
-    <w:p>
-      <w:r>
-        <w:t>-&gt;EXTRACT IMAGES</w:t>
-      </w:r>
-    </w:p>
-    <w:p>
-      <w:r>
-        <w:t xml:space="preserve">FROM </w:t>
-      </w:r>
-      <w:proofErr w:type="gramStart"/>
-      <w:r>
-        <w:t>PDFS,DOCX</w:t>
-      </w:r>
-      <w:proofErr w:type="gramEnd"/>
-      <w:r>
-        <w:t xml:space="preserve"> AND CSV</w:t>
-      </w:r>
-    </w:p>
-    <w:p>
-      <w:r>
-        <w:t xml:space="preserve">-&gt;STORE META </w:t>
-      </w:r>
-      <w:r>
-        <w:t>like page numbers</w:t>
-      </w:r>
-    </w:p>
-    <w:p/>
-    <w:p>
       <w:r>
         <w:t>TECH USED</w:t>
       </w:r>
     </w:p>
     <w:p>
       <w:r>
-        <w:t>-&gt;</w:t>
-      </w:r>
-      <w:proofErr w:type="spellStart"/>
-      <w:proofErr w:type="gramStart"/>
-      <w:r>
-        <w:t>fitz</w:t>
-      </w:r>
-      <w:proofErr w:type="spellEnd"/>
-      <w:r>
-        <w:t>(</w:t>
-      </w:r>
-      <w:proofErr w:type="spellStart"/>
-      <w:proofErr w:type="gramEnd"/>
-      <w:r>
-        <w:t>PyMuPDF</w:t>
-      </w:r>
-      <w:proofErr w:type="spellEnd"/>
-      <w:r>
-        <w:t>)</w:t>
-      </w:r>
-    </w:p>
-    <w:p>
-      <w:r>
-        <w:t>-&gt;table-</w:t>
-      </w:r>
-      <w:proofErr w:type="spellStart"/>
-      <w:r>
-        <w:t>pdfplumber</w:t>
-      </w:r>
-      <w:proofErr w:type="spellEnd"/>
+        <w:t>-&gt;fitz</w:t>
+      </w:r>
+      <w:r>
+        <w:t>(PyMuPDF)</w:t>
+      </w:r>
+    </w:p>
+    <w:p>
+      <w:r>
+        <w:t>-&gt;table-pdfplumber</w:t>
+      </w:r>
+    </w:p>
+    <w:p>
+      <w:pPr>
+        <w:rPr>
+          <w:b/>
+          <w:bCs/>
+        </w:rPr>
+      </w:pPr>
+    </w:p>
+    <w:p>
+      <w:pPr>
+        <w:rPr>
+          <w:b/>
+          <w:bCs/>
+        </w:rPr>
+      </w:pPr>
+      <w:r>
+        <w:rPr>
+          <w:b/>
+          <w:bCs/>
+        </w:rPr>
+        <w:t>1️</w:t>
+      </w:r>
+      <w:r>
+        <w:rPr>
+          <w:rFonts w:ascii="Segoe UI Symbol" w:hAnsi="Segoe UI Symbol" w:cs="Segoe UI Symbol"/>
+          <w:b/>
+          <w:bCs/>
+        </w:rPr>
+        <w:t>⃣</w:t>
+      </w:r>
+      <w:r>
+        <w:rPr>
+          <w:b/>
+          <w:bCs/>
+        </w:rPr>
+        <w:t xml:space="preserve"> Batch Processing of Documents (Efficiently Handling Large Corpus)</w:t>
+      </w:r>
+    </w:p>
+    <w:p>
+      <w:pPr>
+        <w:rPr>
+          <w:b/>
+          <w:bCs/>
+        </w:rPr>
+      </w:pPr>
+      <w:r>
+        <w:rPr>
+          <w:rFonts w:ascii="Segoe UI Emoji" w:hAnsi="Segoe UI Emoji" w:cs="Segoe UI Emoji"/>
+          <w:b/>
+          <w:bCs/>
+        </w:rPr>
+        <w:t>✅</w:t>
+      </w:r>
+      <w:r>
+        <w:rPr>
+          <w:b/>
+          <w:bCs/>
+        </w:rPr>
+        <w:t xml:space="preserve"> Processed multiple files (PDF, DOCX, CSV) in a folder automatically.</w:t>
+      </w:r>
+      <w:r>
+        <w:rPr>
+          <w:b/>
+          <w:bCs/>
+        </w:rPr>
+        <w:br/>
+      </w:r>
+      <w:r>
+        <w:rPr>
+          <w:rFonts w:ascii="Segoe UI Emoji" w:hAnsi="Segoe UI Emoji" w:cs="Segoe UI Emoji"/>
+          <w:b/>
+          <w:bCs/>
+        </w:rPr>
+        <w:t>✅</w:t>
+      </w:r>
+      <w:r>
+        <w:rPr>
+          <w:b/>
+          <w:bCs/>
+        </w:rPr>
+        <w:t xml:space="preserve"> Used multi-threading to speed up file processing.</w:t>
+      </w:r>
+      <w:r>
+        <w:rPr>
+          <w:b/>
+          <w:bCs/>
+        </w:rPr>
+        <w:br/>
+      </w:r>
+      <w:r>
+        <w:rPr>
+          <w:rFonts w:ascii="Segoe UI Emoji" w:hAnsi="Segoe UI Emoji" w:cs="Segoe UI Emoji"/>
+          <w:b/>
+          <w:bCs/>
+        </w:rPr>
+        <w:t>✅</w:t>
+      </w:r>
+      <w:r>
+        <w:rPr>
+          <w:b/>
+          <w:bCs/>
+        </w:rPr>
+        <w:t xml:space="preserve"> Extracted text, tables, and images separately for better retrieval.</w:t>
+      </w:r>
+      <w:r>
+        <w:rPr>
+          <w:b/>
+          <w:bCs/>
+        </w:rPr>
+        <w:br/>
+      </w:r>
+      <w:r>
+        <w:rPr>
+          <w:rFonts w:ascii="Segoe UI Emoji" w:hAnsi="Segoe UI Emoji" w:cs="Segoe UI Emoji"/>
+          <w:b/>
+          <w:bCs/>
+        </w:rPr>
+        <w:t>✅</w:t>
+      </w:r>
+      <w:r>
+        <w:rPr>
+          <w:b/>
+          <w:bCs/>
+        </w:rPr>
+        <w:t xml:space="preserve"> Stored images separately and linked them with metadata.</w:t>
+      </w:r>
+    </w:p>
+    <w:p>
+      <w:pPr>
+        <w:rPr>
+          <w:b/>
+          <w:bCs/>
+        </w:rPr>
+      </w:pPr>
+      <w:r>
+        <w:rPr>
+          <w:b/>
+          <w:bCs/>
+        </w:rPr>
+        <w:pict w14:anchorId="55D24372">
+          <v:rect id="_x0000_i1047" style="width:0;height:1.5pt" o:hralign="center" o:hrstd="t" o:hr="t" fillcolor="#a0a0a0" stroked="f"/>
+        </w:pict>
+      </w:r>
+    </w:p>
+    <w:p>
+      <w:pPr>
+        <w:rPr>
+          <w:b/>
+          <w:bCs/>
+        </w:rPr>
+      </w:pPr>
+      <w:r>
+        <w:rPr>
+          <w:b/>
+          <w:bCs/>
+        </w:rPr>
+        <w:t>2️</w:t>
+      </w:r>
+      <w:r>
+        <w:rPr>
+          <w:rFonts w:ascii="Segoe UI Symbol" w:hAnsi="Segoe UI Symbol" w:cs="Segoe UI Symbol"/>
+          <w:b/>
+          <w:bCs/>
+        </w:rPr>
+        <w:t>⃣</w:t>
+      </w:r>
+      <w:r>
+        <w:rPr>
+          <w:b/>
+          <w:bCs/>
+        </w:rPr>
+        <w:t xml:space="preserve"> Extracting Content from Each File Type</w:t>
+      </w:r>
+    </w:p>
+    <w:p>
+      <w:pPr>
+        <w:rPr>
+          <w:b/>
+          <w:bCs/>
+        </w:rPr>
+      </w:pPr>
+      <w:r>
+        <w:rPr>
+          <w:rFonts w:ascii="Segoe UI Emoji" w:hAnsi="Segoe UI Emoji" w:cs="Segoe UI Emoji"/>
+          <w:b/>
+          <w:bCs/>
+        </w:rPr>
+        <w:t>✅</w:t>
+      </w:r>
+      <w:r>
+        <w:rPr>
+          <w:b/>
+          <w:bCs/>
+        </w:rPr>
+        <w:t xml:space="preserve"> PDFs: Extracted text (with page numbers), tables, and images.</w:t>
+      </w:r>
+      <w:r>
+        <w:rPr>
+          <w:b/>
+          <w:bCs/>
+        </w:rPr>
+        <w:br/>
+      </w:r>
+      <w:r>
+        <w:rPr>
+          <w:rFonts w:ascii="Segoe UI Emoji" w:hAnsi="Segoe UI Emoji" w:cs="Segoe UI Emoji"/>
+          <w:b/>
+          <w:bCs/>
+        </w:rPr>
+        <w:t>✅</w:t>
+      </w:r>
+      <w:r>
+        <w:rPr>
+          <w:b/>
+          <w:bCs/>
+        </w:rPr>
+        <w:t xml:space="preserve"> DOCX: Extracted text, tables, and images.</w:t>
+      </w:r>
+      <w:r>
+        <w:rPr>
+          <w:b/>
+          <w:bCs/>
+        </w:rPr>
+        <w:br/>
+      </w:r>
+      <w:r>
+        <w:rPr>
+          <w:rFonts w:ascii="Segoe UI Emoji" w:hAnsi="Segoe UI Emoji" w:cs="Segoe UI Emoji"/>
+          <w:b/>
+          <w:bCs/>
+        </w:rPr>
+        <w:t>✅</w:t>
+      </w:r>
+      <w:r>
+        <w:rPr>
+          <w:b/>
+          <w:bCs/>
+        </w:rPr>
+        <w:t xml:space="preserve"> CSVs: Extracted tabular data efficiently.</w:t>
+      </w:r>
+      <w:r>
+        <w:rPr>
+          <w:b/>
+          <w:bCs/>
+        </w:rPr>
+        <w:br/>
+      </w:r>
+      <w:r>
+        <w:rPr>
+          <w:rFonts w:ascii="Segoe UI Emoji" w:hAnsi="Segoe UI Emoji" w:cs="Segoe UI Emoji"/>
+          <w:b/>
+          <w:bCs/>
+        </w:rPr>
+        <w:t>✅</w:t>
+      </w:r>
+      <w:r>
+        <w:rPr>
+          <w:b/>
+          <w:bCs/>
+        </w:rPr>
+        <w:t xml:space="preserve"> Images: Stored separately and referenced in metadata.</w:t>
+      </w:r>
+    </w:p>
+    <w:p>
+      <w:pPr>
+        <w:rPr>
+          <w:b/>
+          <w:bCs/>
+        </w:rPr>
+      </w:pPr>
+      <w:r>
+        <w:rPr>
+          <w:b/>
+          <w:bCs/>
+        </w:rPr>
+        <w:pict w14:anchorId="7E726173">
+          <v:rect id="_x0000_i1048" style="width:0;height:1.5pt" o:hralign="center" o:hrstd="t" o:hr="t" fillcolor="#a0a0a0" stroked="f"/>
+        </w:pict>
+      </w:r>
+    </w:p>
+    <w:p>
+      <w:pPr>
+        <w:rPr>
+          <w:b/>
+          <w:bCs/>
+        </w:rPr>
+      </w:pPr>
+      <w:r>
+        <w:rPr>
+          <w:b/>
+          <w:bCs/>
+        </w:rPr>
+        <w:t>3️</w:t>
+      </w:r>
+      <w:r>
+        <w:rPr>
+          <w:rFonts w:ascii="Segoe UI Symbol" w:hAnsi="Segoe UI Symbol" w:cs="Segoe UI Symbol"/>
+          <w:b/>
+          <w:bCs/>
+        </w:rPr>
+        <w:t>⃣</w:t>
+      </w:r>
+      <w:r>
+        <w:rPr>
+          <w:b/>
+          <w:bCs/>
+        </w:rPr>
+        <w:t xml:space="preserve"> Chunking the Extracted Data for Retrieval</w:t>
+      </w:r>
+    </w:p>
+    <w:p>
+      <w:pPr>
+        <w:rPr>
+          <w:b/>
+          <w:bCs/>
+        </w:rPr>
+      </w:pPr>
+      <w:r>
+        <w:rPr>
+          <w:rFonts w:ascii="Segoe UI Emoji" w:hAnsi="Segoe UI Emoji" w:cs="Segoe UI Emoji"/>
+          <w:b/>
+          <w:bCs/>
+        </w:rPr>
+        <w:t>✅</w:t>
+      </w:r>
+      <w:r>
+        <w:rPr>
+          <w:b/>
+          <w:bCs/>
+        </w:rPr>
+        <w:t xml:space="preserve"> Split long text into smaller overlapping chunks (200 words per chunk).</w:t>
+      </w:r>
+      <w:r>
+        <w:rPr>
+          <w:b/>
+          <w:bCs/>
+        </w:rPr>
+        <w:br/>
+      </w:r>
+      <w:r>
+        <w:rPr>
+          <w:rFonts w:ascii="Segoe UI Emoji" w:hAnsi="Segoe UI Emoji" w:cs="Segoe UI Emoji"/>
+          <w:b/>
+          <w:bCs/>
+        </w:rPr>
+        <w:t>✅</w:t>
+      </w:r>
+      <w:r>
+        <w:rPr>
+          <w:b/>
+          <w:bCs/>
+        </w:rPr>
+        <w:t xml:space="preserve"> Ensured tables are preserved as separate structured chunks.</w:t>
+      </w:r>
+      <w:r>
+        <w:rPr>
+          <w:b/>
+          <w:bCs/>
+        </w:rPr>
+        <w:br/>
+      </w:r>
+      <w:r>
+        <w:rPr>
+          <w:rFonts w:ascii="Segoe UI Emoji" w:hAnsi="Segoe UI Emoji" w:cs="Segoe UI Emoji"/>
+          <w:b/>
+          <w:bCs/>
+        </w:rPr>
+        <w:t>✅</w:t>
+      </w:r>
+      <w:r>
+        <w:rPr>
+          <w:b/>
+          <w:bCs/>
+        </w:rPr>
+        <w:t xml:space="preserve"> Stored metadata (file name &amp; page numbers) to track the source.</w:t>
+      </w:r>
+      <w:r>
+        <w:rPr>
+          <w:b/>
+          <w:bCs/>
+        </w:rPr>
+        <w:br/>
+      </w:r>
+      <w:r>
+        <w:rPr>
+          <w:rFonts w:ascii="Segoe UI Emoji" w:hAnsi="Segoe UI Emoji" w:cs="Segoe UI Emoji"/>
+          <w:b/>
+          <w:bCs/>
+        </w:rPr>
+        <w:t>✅</w:t>
+      </w:r>
+      <w:r>
+        <w:rPr>
+          <w:b/>
+          <w:bCs/>
+        </w:rPr>
+        <w:t xml:space="preserve"> Saved the chunked data into chunked_data.json for further indexing.</w:t>
+      </w:r>
+    </w:p>
+    <w:p>
+      <w:pPr>
+        <w:rPr>
+          <w:b/>
+          <w:bCs/>
+        </w:rPr>
+      </w:pPr>
+      <w:r>
+        <w:rPr>
+          <w:b/>
+          <w:bCs/>
+        </w:rPr>
+        <w:pict w14:anchorId="05116E58">
+          <v:rect id="_x0000_i1049" style="width:0;height:1.5pt" o:hralign="center" o:hrstd="t" o:hr="t" fillcolor="#a0a0a0" stroked="f"/>
+        </w:pict>
+      </w:r>
+    </w:p>
+    <w:p>
+      <w:pPr>
+        <w:rPr>
+          <w:b/>
+          <w:bCs/>
+        </w:rPr>
+      </w:pPr>
+      <w:r>
+        <w:rPr>
+          <w:rFonts w:ascii="Segoe UI Emoji" w:hAnsi="Segoe UI Emoji" w:cs="Segoe UI Emoji"/>
+          <w:b/>
+          <w:bCs/>
+        </w:rPr>
+        <w:t>📂</w:t>
+      </w:r>
+      <w:r>
+        <w:rPr>
+          <w:b/>
+          <w:bCs/>
+        </w:rPr>
+        <w:t xml:space="preserve"> Final Output of Step 1</w:t>
+      </w:r>
+    </w:p>
+    <w:p>
+      <w:pPr>
+        <w:numPr>
+          <w:ilvl w:val="0"/>
+          <w:numId w:val="12"/>
+        </w:numPr>
+        <w:rPr>
+          <w:b/>
+          <w:bCs/>
+        </w:rPr>
+      </w:pPr>
+      <w:r>
+        <w:rPr>
+          <w:b/>
+          <w:bCs/>
+        </w:rPr>
+        <w:t>processed_data.json → Raw extracted text, tables, and images.</w:t>
+      </w:r>
+    </w:p>
+    <w:p>
+      <w:pPr>
+        <w:numPr>
+          <w:ilvl w:val="0"/>
+          <w:numId w:val="12"/>
+        </w:numPr>
+        <w:rPr>
+          <w:b/>
+          <w:bCs/>
+        </w:rPr>
+      </w:pPr>
+      <w:r>
+        <w:rPr>
+          <w:b/>
+          <w:bCs/>
+        </w:rPr>
+        <w:t>chunked_data.json → Processed and chunked data for efficient retrieval.</w:t>
+      </w:r>
+    </w:p>
+    <w:p>
+      <w:pPr>
+        <w:numPr>
+          <w:ilvl w:val="0"/>
+          <w:numId w:val="12"/>
+        </w:numPr>
+        <w:rPr>
+          <w:b/>
+          <w:bCs/>
+        </w:rPr>
+      </w:pPr>
+      <w:r>
+        <w:rPr>
+          <w:b/>
+          <w:bCs/>
+        </w:rPr>
+        <w:t>Images stored separately and linked in JSON metadata.</w:t>
+      </w:r>
     </w:p>
     <w:p>
       <w:pPr>
@@ -1333,6 +1654,155 @@
     </w:lvl>
   </w:abstractNum>
   <w:abstractNum w:abstractNumId="1" w15:restartNumberingAfterBreak="0">
+    <w:nsid w:val="231519AC"/>
+    <w:multiLevelType w:val="multilevel"/>
+    <w:tmpl w:val="0BDE87D8"/>
+    <w:lvl w:ilvl="0">
+      <w:start w:val="1"/>
+      <w:numFmt w:val="bullet"/>
+      <w:lvlText w:val=""/>
+      <w:lvlJc w:val="left"/>
+      <w:pPr>
+        <w:tabs>
+          <w:tab w:val="num" w:pos="720"/>
+        </w:tabs>
+        <w:ind w:left="720" w:hanging="360"/>
+      </w:pPr>
+      <w:rPr>
+        <w:rFonts w:ascii="Symbol" w:hAnsi="Symbol" w:hint="default"/>
+        <w:sz w:val="20"/>
+      </w:rPr>
+    </w:lvl>
+    <w:lvl w:ilvl="1" w:tentative="1">
+      <w:start w:val="1"/>
+      <w:numFmt w:val="bullet"/>
+      <w:lvlText w:val="o"/>
+      <w:lvlJc w:val="left"/>
+      <w:pPr>
+        <w:tabs>
+          <w:tab w:val="num" w:pos="1440"/>
+        </w:tabs>
+        <w:ind w:left="1440" w:hanging="360"/>
+      </w:pPr>
+      <w:rPr>
+        <w:rFonts w:ascii="Courier New" w:hAnsi="Courier New" w:hint="default"/>
+        <w:sz w:val="20"/>
+      </w:rPr>
+    </w:lvl>
+    <w:lvl w:ilvl="2" w:tentative="1">
+      <w:start w:val="1"/>
+      <w:numFmt w:val="bullet"/>
+      <w:lvlText w:val=""/>
+      <w:lvlJc w:val="left"/>
+      <w:pPr>
+        <w:tabs>
+          <w:tab w:val="num" w:pos="2160"/>
+        </w:tabs>
+        <w:ind w:left="2160" w:hanging="360"/>
+      </w:pPr>
+      <w:rPr>
+        <w:rFonts w:ascii="Wingdings" w:hAnsi="Wingdings" w:hint="default"/>
+        <w:sz w:val="20"/>
+      </w:rPr>
+    </w:lvl>
+    <w:lvl w:ilvl="3" w:tentative="1">
+      <w:start w:val="1"/>
+      <w:numFmt w:val="bullet"/>
+      <w:lvlText w:val=""/>
+      <w:lvlJc w:val="left"/>
+      <w:pPr>
+        <w:tabs>
+          <w:tab w:val="num" w:pos="2880"/>
+        </w:tabs>
+        <w:ind w:left="2880" w:hanging="360"/>
+      </w:pPr>
+      <w:rPr>
+        <w:rFonts w:ascii="Wingdings" w:hAnsi="Wingdings" w:hint="default"/>
+        <w:sz w:val="20"/>
+      </w:rPr>
+    </w:lvl>
+    <w:lvl w:ilvl="4" w:tentative="1">
+      <w:start w:val="1"/>
+      <w:numFmt w:val="bullet"/>
+      <w:lvlText w:val=""/>
+      <w:lvlJc w:val="left"/>
+      <w:pPr>
+        <w:tabs>
+          <w:tab w:val="num" w:pos="3600"/>
+        </w:tabs>
+        <w:ind w:left="3600" w:hanging="360"/>
+      </w:pPr>
+      <w:rPr>
+        <w:rFonts w:ascii="Wingdings" w:hAnsi="Wingdings" w:hint="default"/>
+        <w:sz w:val="20"/>
+      </w:rPr>
+    </w:lvl>
+    <w:lvl w:ilvl="5" w:tentative="1">
+      <w:start w:val="1"/>
+      <w:numFmt w:val="bullet"/>
+      <w:lvlText w:val=""/>
+      <w:lvlJc w:val="left"/>
+      <w:pPr>
+        <w:tabs>
+          <w:tab w:val="num" w:pos="4320"/>
+        </w:tabs>
+        <w:ind w:left="4320" w:hanging="360"/>
+      </w:pPr>
+      <w:rPr>
+        <w:rFonts w:ascii="Wingdings" w:hAnsi="Wingdings" w:hint="default"/>
+        <w:sz w:val="20"/>
+      </w:rPr>
+    </w:lvl>
+    <w:lvl w:ilvl="6" w:tentative="1">
+      <w:start w:val="1"/>
+      <w:numFmt w:val="bullet"/>
+      <w:lvlText w:val=""/>
+      <w:lvlJc w:val="left"/>
+      <w:pPr>
+        <w:tabs>
+          <w:tab w:val="num" w:pos="5040"/>
+        </w:tabs>
+        <w:ind w:left="5040" w:hanging="360"/>
+      </w:pPr>
+      <w:rPr>
+        <w:rFonts w:ascii="Wingdings" w:hAnsi="Wingdings" w:hint="default"/>
+        <w:sz w:val="20"/>
+      </w:rPr>
+    </w:lvl>
+    <w:lvl w:ilvl="7" w:tentative="1">
+      <w:start w:val="1"/>
+      <w:numFmt w:val="bullet"/>
+      <w:lvlText w:val=""/>
+      <w:lvlJc w:val="left"/>
+      <w:pPr>
+        <w:tabs>
+          <w:tab w:val="num" w:pos="5760"/>
+        </w:tabs>
+        <w:ind w:left="5760" w:hanging="360"/>
+      </w:pPr>
+      <w:rPr>
+        <w:rFonts w:ascii="Wingdings" w:hAnsi="Wingdings" w:hint="default"/>
+        <w:sz w:val="20"/>
+      </w:rPr>
+    </w:lvl>
+    <w:lvl w:ilvl="8" w:tentative="1">
+      <w:start w:val="1"/>
+      <w:numFmt w:val="bullet"/>
+      <w:lvlText w:val=""/>
+      <w:lvlJc w:val="left"/>
+      <w:pPr>
+        <w:tabs>
+          <w:tab w:val="num" w:pos="6480"/>
+        </w:tabs>
+        <w:ind w:left="6480" w:hanging="360"/>
+      </w:pPr>
+      <w:rPr>
+        <w:rFonts w:ascii="Wingdings" w:hAnsi="Wingdings" w:hint="default"/>
+        <w:sz w:val="20"/>
+      </w:rPr>
+    </w:lvl>
+  </w:abstractNum>
+  <w:abstractNum w:abstractNumId="2" w15:restartNumberingAfterBreak="0">
     <w:nsid w:val="24EA4DB9"/>
     <w:multiLevelType w:val="multilevel"/>
     <w:tmpl w:val="F544E782"/>
@@ -1481,7 +1951,7 @@
       </w:rPr>
     </w:lvl>
   </w:abstractNum>
-  <w:abstractNum w:abstractNumId="2" w15:restartNumberingAfterBreak="0">
+  <w:abstractNum w:abstractNumId="3" w15:restartNumberingAfterBreak="0">
     <w:nsid w:val="3B666FDD"/>
     <w:multiLevelType w:val="multilevel"/>
     <w:tmpl w:val="6C9CFEA8"/>
@@ -1630,7 +2100,7 @@
       </w:rPr>
     </w:lvl>
   </w:abstractNum>
-  <w:abstractNum w:abstractNumId="3" w15:restartNumberingAfterBreak="0">
+  <w:abstractNum w:abstractNumId="4" w15:restartNumberingAfterBreak="0">
     <w:nsid w:val="3C7B7884"/>
     <w:multiLevelType w:val="multilevel"/>
     <w:tmpl w:val="77661F06"/>
@@ -1779,7 +2249,7 @@
       </w:rPr>
     </w:lvl>
   </w:abstractNum>
-  <w:abstractNum w:abstractNumId="4" w15:restartNumberingAfterBreak="0">
+  <w:abstractNum w:abstractNumId="5" w15:restartNumberingAfterBreak="0">
     <w:nsid w:val="46556FD2"/>
     <w:multiLevelType w:val="multilevel"/>
     <w:tmpl w:val="4C8E5FAE"/>
@@ -1928,7 +2398,7 @@
       </w:rPr>
     </w:lvl>
   </w:abstractNum>
-  <w:abstractNum w:abstractNumId="5" w15:restartNumberingAfterBreak="0">
+  <w:abstractNum w:abstractNumId="6" w15:restartNumberingAfterBreak="0">
     <w:nsid w:val="46CE1D57"/>
     <w:multiLevelType w:val="multilevel"/>
     <w:tmpl w:val="A1723CC2"/>
@@ -2077,7 +2547,7 @@
       </w:rPr>
     </w:lvl>
   </w:abstractNum>
-  <w:abstractNum w:abstractNumId="6" w15:restartNumberingAfterBreak="0">
+  <w:abstractNum w:abstractNumId="7" w15:restartNumberingAfterBreak="0">
     <w:nsid w:val="708203AC"/>
     <w:multiLevelType w:val="multilevel"/>
     <w:tmpl w:val="0F8A8DA6"/>
@@ -2226,7 +2696,7 @@
       </w:rPr>
     </w:lvl>
   </w:abstractNum>
-  <w:abstractNum w:abstractNumId="7" w15:restartNumberingAfterBreak="0">
+  <w:abstractNum w:abstractNumId="8" w15:restartNumberingAfterBreak="0">
     <w:nsid w:val="71E82147"/>
     <w:multiLevelType w:val="multilevel"/>
     <w:tmpl w:val="B84CE640"/>
@@ -2375,7 +2845,7 @@
       </w:rPr>
     </w:lvl>
   </w:abstractNum>
-  <w:abstractNum w:abstractNumId="8" w15:restartNumberingAfterBreak="0">
+  <w:abstractNum w:abstractNumId="9" w15:restartNumberingAfterBreak="0">
     <w:nsid w:val="7B8B499B"/>
     <w:multiLevelType w:val="multilevel"/>
     <w:tmpl w:val="1DCA45EE"/>
@@ -2524,7 +2994,7 @@
       </w:rPr>
     </w:lvl>
   </w:abstractNum>
-  <w:abstractNum w:abstractNumId="9" w15:restartNumberingAfterBreak="0">
+  <w:abstractNum w:abstractNumId="10" w15:restartNumberingAfterBreak="0">
     <w:nsid w:val="7C2733D3"/>
     <w:multiLevelType w:val="multilevel"/>
     <w:tmpl w:val="CBD090B2"/>
@@ -2673,7 +3143,7 @@
       </w:rPr>
     </w:lvl>
   </w:abstractNum>
-  <w:abstractNum w:abstractNumId="10" w15:restartNumberingAfterBreak="0">
+  <w:abstractNum w:abstractNumId="11" w15:restartNumberingAfterBreak="0">
     <w:nsid w:val="7EAF6597"/>
     <w:multiLevelType w:val="multilevel"/>
     <w:tmpl w:val="37844522"/>
@@ -2823,37 +3293,40 @@
     </w:lvl>
   </w:abstractNum>
   <w:num w:numId="1" w16cid:durableId="96488951">
+    <w:abstractNumId w:val="3"/>
+  </w:num>
+  <w:num w:numId="2" w16cid:durableId="417139165">
+    <w:abstractNumId w:val="5"/>
+  </w:num>
+  <w:num w:numId="3" w16cid:durableId="18821990">
     <w:abstractNumId w:val="2"/>
   </w:num>
-  <w:num w:numId="2" w16cid:durableId="417139165">
-    <w:abstractNumId w:val="4"/>
-  </w:num>
-  <w:num w:numId="3" w16cid:durableId="18821990">
-    <w:abstractNumId w:val="1"/>
-  </w:num>
   <w:num w:numId="4" w16cid:durableId="1485125492">
-    <w:abstractNumId w:val="10"/>
+    <w:abstractNumId w:val="11"/>
   </w:num>
   <w:num w:numId="5" w16cid:durableId="1153256660">
-    <w:abstractNumId w:val="6"/>
+    <w:abstractNumId w:val="7"/>
   </w:num>
   <w:num w:numId="6" w16cid:durableId="1982071905">
     <w:abstractNumId w:val="0"/>
   </w:num>
   <w:num w:numId="7" w16cid:durableId="884801806">
+    <w:abstractNumId w:val="10"/>
+  </w:num>
+  <w:num w:numId="8" w16cid:durableId="1416241438">
+    <w:abstractNumId w:val="8"/>
+  </w:num>
+  <w:num w:numId="9" w16cid:durableId="406193071">
+    <w:abstractNumId w:val="6"/>
+  </w:num>
+  <w:num w:numId="10" w16cid:durableId="509295731">
     <w:abstractNumId w:val="9"/>
   </w:num>
-  <w:num w:numId="8" w16cid:durableId="1416241438">
-    <w:abstractNumId w:val="7"/>
+  <w:num w:numId="11" w16cid:durableId="1062872112">
+    <w:abstractNumId w:val="4"/>
   </w:num>
-  <w:num w:numId="9" w16cid:durableId="406193071">
-    <w:abstractNumId w:val="5"/>
-  </w:num>
-  <w:num w:numId="10" w16cid:durableId="509295731">
-    <w:abstractNumId w:val="8"/>
-  </w:num>
-  <w:num w:numId="11" w16cid:durableId="1062872112">
-    <w:abstractNumId w:val="3"/>
+  <w:num w:numId="12" w16cid:durableId="106386950">
+    <w:abstractNumId w:val="1"/>
   </w:num>
 </w:numbering>
 </file>
@@ -3461,7 +3934,6 @@
   <w:style w:type="character" w:default="1" w:styleId="DefaultParagraphFont">
     <w:name w:val="Default Paragraph Font"/>
     <w:uiPriority w:val="1"/>
-    <w:semiHidden/>
     <w:unhideWhenUsed/>
   </w:style>
   <w:style w:type="table" w:default="1" w:styleId="TableNormal">

</xml_diff>